<commit_message>
[ADD] Add download rekap komentar
</commit_message>
<xml_diff>
--- a/public/document/template_rekap_komentar.docx
+++ b/public/document/template_rekap_komentar.docx
@@ -114,113 +114,6 @@
           <w:lang w:val="sv-SE"/>
         </w:rPr>
       </w:pPr>
-    </w:p>
-    <w:p>
-      <w:pPr>
-        <w:spacing w:line="276" w:lineRule="auto"/>
-        <w:jc w:val="center"/>
-        <w:rPr>
-          <w:rFonts w:ascii="Tahoma" w:hAnsi="Tahoma" w:cs="Tahoma"/>
-          <w:sz w:val="20"/>
-          <w:szCs w:val="20"/>
-          <w:lang w:val="sv-SE"/>
-        </w:rPr>
-      </w:pPr>
-      <w:r>
-        <w:rPr>
-          <w:rFonts w:ascii="Tahoma" w:hAnsi="Tahoma" w:cs="Tahoma"/>
-          <w:sz w:val="20"/>
-          <w:szCs w:val="20"/>
-          <w:lang w:val="sv-SE"/>
-        </w:rPr>
-        <w:t xml:space="preserve">Jumat, 14 Oktober 2022 </w:t>
-      </w:r>
-      <w:r>
-        <w:rPr>
-          <w:rFonts w:ascii="Tahoma" w:hAnsi="Tahoma" w:cs="Tahoma"/>
-          <w:sz w:val="20"/>
-          <w:szCs w:val="20"/>
-          <w:lang w:val="sv-SE"/>
-        </w:rPr>
-        <w:t xml:space="preserve">[RAPAT </w:t>
-      </w:r>
-      <w:r>
-        <w:rPr>
-          <w:rFonts w:ascii="Tahoma" w:hAnsi="Tahoma" w:cs="Tahoma"/>
-          <w:sz w:val="20"/>
-          <w:szCs w:val="20"/>
-          <w:lang w:val="sv-SE"/>
-        </w:rPr>
-        <w:t>TIM TEKNIS]</w:t>
-      </w:r>
-    </w:p>
-    <w:p>
-      <w:pPr>
-        <w:spacing w:line="276" w:lineRule="auto"/>
-        <w:jc w:val="center"/>
-        <w:rPr>
-          <w:rFonts w:ascii="Tahoma" w:hAnsi="Tahoma" w:cs="Tahoma"/>
-          <w:sz w:val="20"/>
-          <w:szCs w:val="20"/>
-          <w:lang w:val="sv-SE"/>
-        </w:rPr>
-      </w:pPr>
-      <w:r>
-        <w:rPr>
-          <w:rFonts w:ascii="Tahoma" w:hAnsi="Tahoma" w:cs="Tahoma"/>
-          <w:sz w:val="20"/>
-          <w:szCs w:val="20"/>
-          <w:lang w:val="sv-SE"/>
-        </w:rPr>
-        <w:t>Meeting</w:t>
-      </w:r>
-      <w:r>
-        <w:rPr>
-          <w:rFonts w:ascii="Tahoma" w:hAnsi="Tahoma" w:cs="Tahoma"/>
-          <w:sz w:val="20"/>
-          <w:szCs w:val="20"/>
-          <w:lang w:val="sv-SE"/>
-        </w:rPr>
-        <w:t xml:space="preserve"> ID </w:t>
-      </w:r>
-      <w:r>
-        <w:rPr>
-          <w:rFonts w:ascii="Tahoma" w:hAnsi="Tahoma" w:cs="Tahoma"/>
-          <w:sz w:val="20"/>
-          <w:szCs w:val="20"/>
-          <w:lang w:val="sv-SE"/>
-        </w:rPr>
-        <w:t>: 894 9061 1110</w:t>
-      </w:r>
-    </w:p>
-    <w:p>
-      <w:pPr>
-        <w:spacing w:line="276" w:lineRule="auto"/>
-        <w:jc w:val="center"/>
-        <w:rPr>
-          <w:rFonts w:ascii="Tahoma" w:hAnsi="Tahoma" w:cs="Tahoma"/>
-          <w:sz w:val="20"/>
-          <w:szCs w:val="20"/>
-        </w:rPr>
-      </w:pPr>
-      <w:proofErr w:type="gramStart"/>
-      <w:r>
-        <w:rPr>
-          <w:rFonts w:ascii="Tahoma" w:hAnsi="Tahoma" w:cs="Tahoma"/>
-          <w:sz w:val="20"/>
-          <w:szCs w:val="20"/>
-        </w:rPr>
-        <w:t>Password :</w:t>
-      </w:r>
-      <w:proofErr w:type="gramEnd"/>
-      <w:r>
-        <w:rPr>
-          <w:rFonts w:ascii="Tahoma" w:hAnsi="Tahoma" w:cs="Tahoma"/>
-          <w:sz w:val="20"/>
-          <w:szCs w:val="20"/>
-        </w:rPr>
-        <w:t xml:space="preserve"> 564976</w:t>
-      </w:r>
     </w:p>
     <w:p>
       <w:pPr>
@@ -563,6 +456,15 @@
                 <w:szCs w:val="20"/>
               </w:rPr>
             </w:pPr>
+            <w:r>
+              <w:rPr>
+                <w:rFonts w:ascii="Tahoma" w:eastAsia="Calibri" w:hAnsi="Tahoma" w:cs="Tahoma"/>
+                <w:b/>
+                <w:sz w:val="20"/>
+                <w:szCs w:val="20"/>
+              </w:rPr>
+              <w:t xml:space="preserve">Dokument </w:t>
+            </w:r>
             <w:r>
               <w:rPr>
                 <w:rFonts w:ascii="Tahoma" w:eastAsia="Calibri" w:hAnsi="Tahoma" w:cs="Tahoma"/>

</xml_diff>